<commit_message>
Added solutions for the exercises from CSS Box Model lecture
</commit_message>
<xml_diff>
--- a/03-CSS-and-Typography/03-CSS-and-Thypography-Exercise.docx
+++ b/03-CSS-and-Typography/03-CSS-and-Thypography-Exercise.docx
@@ -41,7 +41,15 @@
         </w:r>
       </w:hyperlink>
       <w:r>
-        <w:t xml:space="preserve">. Submit your solutions in the SoftUni Judge system at </w:t>
+        <w:t xml:space="preserve">. Submit your solutions in the </w:t>
+      </w:r>
+      <w:proofErr w:type="spellStart"/>
+      <w:r>
+        <w:t>SoftUni</w:t>
+      </w:r>
+      <w:proofErr w:type="spellEnd"/>
+      <w:r>
+        <w:t xml:space="preserve"> Judge system at </w:t>
       </w:r>
       <w:hyperlink r:id="rId9" w:anchor="!/List/ByCategory/134/HTML-and-CSS-Exercises" w:history="1">
         <w:r>
@@ -284,13 +292,41 @@
           <w:sz w:val="22"/>
           <w:szCs w:val="22"/>
         </w:rPr>
-        <w:t>Use background with color - </w:t>
-      </w:r>
+        <w:t xml:space="preserve">Use background with </w:t>
+      </w:r>
+      <w:proofErr w:type="spellStart"/>
+      <w:r>
+        <w:rPr>
+          <w:rFonts w:asciiTheme="minorHAnsi" w:hAnsiTheme="minorHAnsi" w:cstheme="minorHAnsi"/>
+          <w:color w:val="000000"/>
+          <w:sz w:val="22"/>
+          <w:szCs w:val="22"/>
+        </w:rPr>
+        <w:t>color</w:t>
+      </w:r>
+      <w:proofErr w:type="spellEnd"/>
+      <w:r>
+        <w:rPr>
+          <w:rFonts w:asciiTheme="minorHAnsi" w:hAnsiTheme="minorHAnsi" w:cstheme="minorHAnsi"/>
+          <w:color w:val="000000"/>
+          <w:sz w:val="22"/>
+          <w:szCs w:val="22"/>
+        </w:rPr>
+        <w:t xml:space="preserve"> - </w:t>
+      </w:r>
+      <w:proofErr w:type="spellStart"/>
       <w:r>
         <w:rPr>
           <w:rStyle w:val="CodeChar"/>
         </w:rPr>
-        <w:t>rgb(51, 102, 153)</w:t>
+        <w:t>rgb</w:t>
+      </w:r>
+      <w:proofErr w:type="spellEnd"/>
+      <w:r>
+        <w:rPr>
+          <w:rStyle w:val="CodeChar"/>
+        </w:rPr>
+        <w:t>(51, 102, 153)</w:t>
       </w:r>
     </w:p>
     <w:p>
@@ -316,6 +352,7 @@
         </w:rPr>
         <w:t xml:space="preserve">Use white </w:t>
       </w:r>
+      <w:proofErr w:type="spellStart"/>
       <w:r>
         <w:rPr>
           <w:rFonts w:asciiTheme="minorHAnsi" w:hAnsiTheme="minorHAnsi" w:cstheme="minorHAnsi"/>
@@ -327,6 +364,7 @@
         </w:rPr>
         <w:t>color</w:t>
       </w:r>
+      <w:proofErr w:type="spellEnd"/>
       <w:r>
         <w:rPr>
           <w:rFonts w:asciiTheme="minorHAnsi" w:hAnsiTheme="minorHAnsi" w:cstheme="minorHAnsi"/>
@@ -409,7 +447,7 @@
                       <a:tailEnd type="none" w="med" len="med"/>
                       <a:extLst>
                         <a:ext uri="{C807C97D-BFC1-408E-A445-0C87EB9F89A2}">
-                          <ask:lineSketchStyleProps xmlns="" xmlns:cx2="http://schemas.microsoft.com/office/drawing/2015/10/21/chartex" xmlns:cx3="http://schemas.microsoft.com/office/drawing/2016/5/9/chartex" xmlns:cx4="http://schemas.microsoft.com/office/drawing/2016/5/10/chartex" xmlns:cx5="http://schemas.microsoft.com/office/drawing/2016/5/11/chartex" xmlns:cx6="http://schemas.microsoft.com/office/drawing/2016/5/12/chartex" xmlns:cx7="http://schemas.microsoft.com/office/drawing/2016/5/13/chartex" xmlns:cx8="http://schemas.microsoft.com/office/drawing/2016/5/14/chartex" xmlns:aink="http://schemas.microsoft.com/office/drawing/2016/ink" xmlns:am3d="http://schemas.microsoft.com/office/drawing/2017/model3d" xmlns:o="urn:schemas-microsoft-com:office:office" xmlns:v="urn:schemas-microsoft-com:vml" xmlns:w10="urn:schemas-microsoft-com:office:word" xmlns:w="http://schemas.openxmlformats.org/wordprocessingml/2006/main" xmlns:w16cex="http://schemas.microsoft.com/office/word/2018/wordml/cex" xmlns:w16cid="http://schemas.microsoft.com/office/word/2016/wordml/cid" xmlns:w16="http://schemas.microsoft.com/office/word/2018/wordml" xmlns:ask="http://schemas.microsoft.com/office/drawing/2018/sketchyshapes" sd="0">
+                          <ask:lineSketchStyleProps xmlns:ask="http://schemas.microsoft.com/office/drawing/2018/sketchyshapes" xmlns:w16="http://schemas.microsoft.com/office/word/2018/wordml" xmlns:w16cid="http://schemas.microsoft.com/office/word/2016/wordml/cid" xmlns:w16cex="http://schemas.microsoft.com/office/word/2018/wordml/cex" xmlns:w="http://schemas.openxmlformats.org/wordprocessingml/2006/main" xmlns:w10="urn:schemas-microsoft-com:office:word" xmlns:v="urn:schemas-microsoft-com:vml" xmlns:o="urn:schemas-microsoft-com:office:office" xmlns:am3d="http://schemas.microsoft.com/office/drawing/2017/model3d" xmlns:aink="http://schemas.microsoft.com/office/drawing/2016/ink" xmlns:cx8="http://schemas.microsoft.com/office/drawing/2016/5/14/chartex" xmlns:cx7="http://schemas.microsoft.com/office/drawing/2016/5/13/chartex" xmlns:cx6="http://schemas.microsoft.com/office/drawing/2016/5/12/chartex" xmlns:cx5="http://schemas.microsoft.com/office/drawing/2016/5/11/chartex" xmlns:cx4="http://schemas.microsoft.com/office/drawing/2016/5/10/chartex" xmlns:cx3="http://schemas.microsoft.com/office/drawing/2016/5/9/chartex" xmlns:cx2="http://schemas.microsoft.com/office/drawing/2015/10/21/chartex" xmlns="" sd="0">
                             <a:custGeom>
                               <a:avLst/>
                               <a:gdLst/>
@@ -657,12 +695,14 @@
         </w:rPr>
         <w:t>Use </w:t>
       </w:r>
+      <w:proofErr w:type="spellStart"/>
       <w:r>
         <w:rPr>
           <w:rStyle w:val="CodeChar"/>
         </w:rPr>
         <w:t>ul</w:t>
       </w:r>
+      <w:proofErr w:type="spellEnd"/>
       <w:r>
         <w:rPr>
           <w:rFonts w:ascii="Segoe UI" w:hAnsi="Segoe UI" w:cs="Segoe UI"/>
@@ -740,12 +780,14 @@
         </w:rPr>
         <w:t>Use </w:t>
       </w:r>
+      <w:proofErr w:type="spellStart"/>
       <w:r>
         <w:rPr>
           <w:rStyle w:val="CodeChar"/>
         </w:rPr>
         <w:t>ol</w:t>
       </w:r>
+      <w:proofErr w:type="spellEnd"/>
       <w:r>
         <w:rPr>
           <w:rStyle w:val="Strong"/>
@@ -914,7 +956,7 @@
                       <a:tailEnd type="none" w="med" len="med"/>
                       <a:extLst>
                         <a:ext uri="{C807C97D-BFC1-408E-A445-0C87EB9F89A2}">
-                          <ask:lineSketchStyleProps xmlns="" xmlns:cx2="http://schemas.microsoft.com/office/drawing/2015/10/21/chartex" xmlns:cx3="http://schemas.microsoft.com/office/drawing/2016/5/9/chartex" xmlns:cx4="http://schemas.microsoft.com/office/drawing/2016/5/10/chartex" xmlns:cx5="http://schemas.microsoft.com/office/drawing/2016/5/11/chartex" xmlns:cx6="http://schemas.microsoft.com/office/drawing/2016/5/12/chartex" xmlns:cx7="http://schemas.microsoft.com/office/drawing/2016/5/13/chartex" xmlns:cx8="http://schemas.microsoft.com/office/drawing/2016/5/14/chartex" xmlns:aink="http://schemas.microsoft.com/office/drawing/2016/ink" xmlns:am3d="http://schemas.microsoft.com/office/drawing/2017/model3d" xmlns:o="urn:schemas-microsoft-com:office:office" xmlns:v="urn:schemas-microsoft-com:vml" xmlns:w10="urn:schemas-microsoft-com:office:word" xmlns:w="http://schemas.openxmlformats.org/wordprocessingml/2006/main" xmlns:w16cex="http://schemas.microsoft.com/office/word/2018/wordml/cex" xmlns:w16cid="http://schemas.microsoft.com/office/word/2016/wordml/cid" xmlns:w16="http://schemas.microsoft.com/office/word/2018/wordml" xmlns:ask="http://schemas.microsoft.com/office/drawing/2018/sketchyshapes" sd="0">
+                          <ask:lineSketchStyleProps xmlns:ask="http://schemas.microsoft.com/office/drawing/2018/sketchyshapes" xmlns:w16="http://schemas.microsoft.com/office/word/2018/wordml" xmlns:w16cid="http://schemas.microsoft.com/office/word/2016/wordml/cid" xmlns:w16cex="http://schemas.microsoft.com/office/word/2018/wordml/cex" xmlns:w="http://schemas.openxmlformats.org/wordprocessingml/2006/main" xmlns:w10="urn:schemas-microsoft-com:office:word" xmlns:v="urn:schemas-microsoft-com:vml" xmlns:o="urn:schemas-microsoft-com:office:office" xmlns:am3d="http://schemas.microsoft.com/office/drawing/2017/model3d" xmlns:aink="http://schemas.microsoft.com/office/drawing/2016/ink" xmlns:cx8="http://schemas.microsoft.com/office/drawing/2016/5/14/chartex" xmlns:cx7="http://schemas.microsoft.com/office/drawing/2016/5/13/chartex" xmlns:cx6="http://schemas.microsoft.com/office/drawing/2016/5/12/chartex" xmlns:cx5="http://schemas.microsoft.com/office/drawing/2016/5/11/chartex" xmlns:cx4="http://schemas.microsoft.com/office/drawing/2016/5/10/chartex" xmlns:cx3="http://schemas.microsoft.com/office/drawing/2016/5/9/chartex" xmlns:cx2="http://schemas.microsoft.com/office/drawing/2015/10/21/chartex" xmlns="" sd="0">
                             <a:custGeom>
                               <a:avLst/>
                               <a:gdLst/>
@@ -1123,6 +1165,7 @@
         </w:rPr>
         <w:t>Use </w:t>
       </w:r>
+      <w:proofErr w:type="spellStart"/>
       <w:r>
         <w:rPr>
           <w:rStyle w:val="CodeChar"/>
@@ -1130,6 +1173,7 @@
         </w:rPr>
         <w:t>thead</w:t>
       </w:r>
+      <w:proofErr w:type="spellEnd"/>
       <w:r>
         <w:rPr>
           <w:rFonts w:ascii="Segoe UI" w:eastAsia="Times New Roman" w:hAnsi="Segoe UI" w:cs="Segoe UI"/>
@@ -1140,6 +1184,7 @@
         </w:rPr>
         <w:t> and </w:t>
       </w:r>
+      <w:proofErr w:type="spellStart"/>
       <w:r>
         <w:rPr>
           <w:rStyle w:val="CodeChar"/>
@@ -1147,6 +1192,7 @@
         </w:rPr>
         <w:t>tbody</w:t>
       </w:r>
+      <w:proofErr w:type="spellEnd"/>
       <w:r>
         <w:rPr>
           <w:rFonts w:ascii="Segoe UI" w:eastAsia="Times New Roman" w:hAnsi="Segoe UI" w:cs="Segoe UI"/>
@@ -1180,6 +1226,7 @@
         </w:rPr>
         <w:t>Style the odd </w:t>
       </w:r>
+      <w:proofErr w:type="spellStart"/>
       <w:r>
         <w:rPr>
           <w:rStyle w:val="CodeChar"/>
@@ -1187,6 +1234,7 @@
         </w:rPr>
         <w:t>tr</w:t>
       </w:r>
+      <w:proofErr w:type="spellEnd"/>
       <w:r>
         <w:rPr>
           <w:rFonts w:ascii="Segoe UI" w:eastAsia="Times New Roman" w:hAnsi="Segoe UI" w:cs="Segoe UI"/>
@@ -1248,12 +1296,21 @@
         </w:rPr>
         <w:t> tags in every odd row with background: </w:t>
       </w:r>
+      <w:proofErr w:type="spellStart"/>
       <w:r>
         <w:rPr>
           <w:rStyle w:val="CodeChar"/>
           <w:lang w:val="en-GB" w:eastAsia="en-GB"/>
         </w:rPr>
-        <w:t>rgb(241, 241, 241)</w:t>
+        <w:t>rgb</w:t>
+      </w:r>
+      <w:proofErr w:type="spellEnd"/>
+      <w:r>
+        <w:rPr>
+          <w:rStyle w:val="CodeChar"/>
+          <w:lang w:val="en-GB" w:eastAsia="en-GB"/>
+        </w:rPr>
+        <w:t>(241, 241, 241)</w:t>
       </w:r>
     </w:p>
     <w:p>
@@ -1389,7 +1446,29 @@
           <w:szCs w:val="21"/>
           <w:lang w:val="en-GB" w:eastAsia="en-GB"/>
         </w:rPr>
-        <w:t>Border color - </w:t>
+        <w:t xml:space="preserve">Border </w:t>
+      </w:r>
+      <w:proofErr w:type="spellStart"/>
+      <w:r>
+        <w:rPr>
+          <w:rFonts w:ascii="Segoe UI" w:eastAsia="Times New Roman" w:hAnsi="Segoe UI" w:cs="Segoe UI"/>
+          <w:color w:val="000000"/>
+          <w:sz w:val="21"/>
+          <w:szCs w:val="21"/>
+          <w:lang w:val="en-GB" w:eastAsia="en-GB"/>
+        </w:rPr>
+        <w:t>color</w:t>
+      </w:r>
+      <w:proofErr w:type="spellEnd"/>
+      <w:r>
+        <w:rPr>
+          <w:rFonts w:ascii="Segoe UI" w:eastAsia="Times New Roman" w:hAnsi="Segoe UI" w:cs="Segoe UI"/>
+          <w:color w:val="000000"/>
+          <w:sz w:val="21"/>
+          <w:szCs w:val="21"/>
+          <w:lang w:val="en-GB" w:eastAsia="en-GB"/>
+        </w:rPr>
+        <w:t xml:space="preserve"> - </w:t>
       </w:r>
       <w:r>
         <w:rPr>
@@ -1535,12 +1614,21 @@
         </w:rPr>
         <w:t>Background: </w:t>
       </w:r>
+      <w:proofErr w:type="spellStart"/>
       <w:r>
         <w:rPr>
           <w:rStyle w:val="CodeChar"/>
           <w:lang w:val="en-GB" w:eastAsia="en-GB"/>
         </w:rPr>
-        <w:t>rgb(0, 0, 0)</w:t>
+        <w:t>rgb</w:t>
+      </w:r>
+      <w:proofErr w:type="spellEnd"/>
+      <w:r>
+        <w:rPr>
+          <w:rStyle w:val="CodeChar"/>
+          <w:lang w:val="en-GB" w:eastAsia="en-GB"/>
+        </w:rPr>
+        <w:t>(0, 0, 0)</w:t>
       </w:r>
     </w:p>
     <w:p>
@@ -1566,19 +1654,53 @@
           <w:szCs w:val="21"/>
           <w:lang w:val="en-GB" w:eastAsia="en-GB"/>
         </w:rPr>
-        <w:t>Text color: </w:t>
-      </w:r>
+        <w:t xml:space="preserve">Text </w:t>
+      </w:r>
+      <w:proofErr w:type="spellStart"/>
+      <w:r>
+        <w:rPr>
+          <w:rFonts w:ascii="Segoe UI" w:eastAsia="Times New Roman" w:hAnsi="Segoe UI" w:cs="Segoe UI"/>
+          <w:color w:val="000000"/>
+          <w:sz w:val="21"/>
+          <w:szCs w:val="21"/>
+          <w:lang w:val="en-GB" w:eastAsia="en-GB"/>
+        </w:rPr>
+        <w:t>color</w:t>
+      </w:r>
+      <w:proofErr w:type="spellEnd"/>
+      <w:r>
+        <w:rPr>
+          <w:rFonts w:ascii="Segoe UI" w:eastAsia="Times New Roman" w:hAnsi="Segoe UI" w:cs="Segoe UI"/>
+          <w:color w:val="000000"/>
+          <w:sz w:val="21"/>
+          <w:szCs w:val="21"/>
+          <w:lang w:val="en-GB" w:eastAsia="en-GB"/>
+        </w:rPr>
+        <w:t>: </w:t>
+      </w:r>
+      <w:proofErr w:type="spellStart"/>
       <w:r>
         <w:rPr>
           <w:rStyle w:val="CodeChar"/>
           <w:lang w:val="en-GB" w:eastAsia="en-GB"/>
         </w:rPr>
-        <w:t>rgb(255, 255, 255)</w:t>
+        <w:t>rgb</w:t>
+      </w:r>
+      <w:proofErr w:type="spellEnd"/>
+      <w:r>
+        <w:rPr>
+          <w:rStyle w:val="CodeChar"/>
+          <w:lang w:val="en-GB" w:eastAsia="en-GB"/>
+        </w:rPr>
+        <w:t>(255, 255, 255)</w:t>
       </w:r>
     </w:p>
     <w:p>
       <w:pPr>
         <w:pStyle w:val="Heading2"/>
+        <w:rPr>
+          <w:highlight w:val="green"/>
+        </w:rPr>
       </w:pPr>
       <w:r>
         <w:rPr>
@@ -1587,8 +1709,13 @@
         <w:t xml:space="preserve"> </w:t>
       </w:r>
       <w:r>
+        <w:rPr>
+          <w:highlight w:val="green"/>
+        </w:rPr>
         <w:t>Buttons CSS</w:t>
       </w:r>
+      <w:bookmarkStart w:id="1" w:name="_GoBack"/>
+      <w:bookmarkEnd w:id="1"/>
     </w:p>
     <w:p>
       <w:r>
@@ -1773,8 +1900,6 @@
         </w:rPr>
         <w:t> tag for headings</w:t>
       </w:r>
-      <w:bookmarkStart w:id="1" w:name="_GoBack"/>
-      <w:bookmarkEnd w:id="1"/>
     </w:p>
     <w:p>
       <w:pPr>
@@ -1988,7 +2113,25 @@
           <w:color w:val="000000"/>
           <w:lang w:val="en-GB" w:eastAsia="en-GB"/>
         </w:rPr>
-        <w:t xml:space="preserve">You must use the following three colors: </w:t>
+        <w:t xml:space="preserve">You must use the following three </w:t>
+      </w:r>
+      <w:proofErr w:type="spellStart"/>
+      <w:r>
+        <w:rPr>
+          <w:rFonts w:eastAsia="Times New Roman" w:cstheme="minorHAnsi"/>
+          <w:color w:val="000000"/>
+          <w:lang w:val="en-GB" w:eastAsia="en-GB"/>
+        </w:rPr>
+        <w:t>colors</w:t>
+      </w:r>
+      <w:proofErr w:type="spellEnd"/>
+      <w:r>
+        <w:rPr>
+          <w:rFonts w:eastAsia="Times New Roman" w:cstheme="minorHAnsi"/>
+          <w:color w:val="000000"/>
+          <w:lang w:val="en-GB" w:eastAsia="en-GB"/>
+        </w:rPr>
+        <w:t xml:space="preserve">: </w:t>
       </w:r>
     </w:p>
     <w:p>
@@ -2068,6 +2211,7 @@
         </w:rPr>
         <w:t>Use </w:t>
       </w:r>
+      <w:proofErr w:type="spellStart"/>
       <w:r>
         <w:rPr>
           <w:rFonts w:eastAsia="Times New Roman" w:cstheme="minorHAnsi"/>
@@ -2078,6 +2222,7 @@
         </w:rPr>
         <w:t>FontAwesome</w:t>
       </w:r>
+      <w:proofErr w:type="spellEnd"/>
       <w:r>
         <w:rPr>
           <w:rFonts w:eastAsia="Times New Roman" w:cstheme="minorHAnsi"/>
@@ -2273,8 +2418,21 @@
       </w:pPr>
       <w:r>
         <w:lastRenderedPageBreak/>
-        <w:t>Fonts Speciment - Cormorant + Lato</w:t>
-      </w:r>
+        <w:t xml:space="preserve">Fonts </w:t>
+      </w:r>
+      <w:proofErr w:type="spellStart"/>
+      <w:r>
+        <w:t>Speciment</w:t>
+      </w:r>
+      <w:proofErr w:type="spellEnd"/>
+      <w:r>
+        <w:t xml:space="preserve"> - Cormorant + </w:t>
+      </w:r>
+      <w:proofErr w:type="spellStart"/>
+      <w:r>
+        <w:t>Lato</w:t>
+      </w:r>
+      <w:proofErr w:type="spellEnd"/>
     </w:p>
     <w:p>
       <w:r>
@@ -2417,12 +2575,21 @@
         </w:rPr>
         <w:t>Use </w:t>
       </w:r>
+      <w:proofErr w:type="spellStart"/>
       <w:r>
         <w:rPr>
           <w:rStyle w:val="CodeChar"/>
           <w:lang w:val="en-GB" w:eastAsia="en-GB"/>
         </w:rPr>
-        <w:t>Lato, sans-serif</w:t>
+        <w:t>Lato</w:t>
+      </w:r>
+      <w:proofErr w:type="spellEnd"/>
+      <w:r>
+        <w:rPr>
+          <w:rStyle w:val="CodeChar"/>
+          <w:lang w:val="en-GB" w:eastAsia="en-GB"/>
+        </w:rPr>
+        <w:t>, sans-serif</w:t>
       </w:r>
       <w:r>
         <w:rPr>
@@ -2618,7 +2785,23 @@
         <w:pStyle w:val="Heading2"/>
       </w:pPr>
       <w:r>
-        <w:t xml:space="preserve">Fonts Speciment - Great Vibes + Raleway </w:t>
+        <w:t xml:space="preserve">Fonts </w:t>
+      </w:r>
+      <w:proofErr w:type="spellStart"/>
+      <w:r>
+        <w:t>Speciment</w:t>
+      </w:r>
+      <w:proofErr w:type="spellEnd"/>
+      <w:r>
+        <w:t xml:space="preserve"> - Great Vibes + </w:t>
+      </w:r>
+      <w:proofErr w:type="spellStart"/>
+      <w:r>
+        <w:t>Raleway</w:t>
+      </w:r>
+      <w:proofErr w:type="spellEnd"/>
+      <w:r>
+        <w:t xml:space="preserve"> </w:t>
       </w:r>
     </w:p>
     <w:p>
@@ -2753,8 +2936,42 @@
           <w:color w:val="000000"/>
           <w:lang w:val="en-GB" w:eastAsia="en-GB"/>
         </w:rPr>
-        <w:t>Fonts Speciment Great Vibes + Raleway</w:t>
-      </w:r>
+        <w:t xml:space="preserve">Fonts </w:t>
+      </w:r>
+      <w:proofErr w:type="spellStart"/>
+      <w:r>
+        <w:rPr>
+          <w:rFonts w:eastAsia="Times New Roman" w:cstheme="minorHAnsi"/>
+          <w:b/>
+          <w:bCs/>
+          <w:color w:val="000000"/>
+          <w:lang w:val="en-GB" w:eastAsia="en-GB"/>
+        </w:rPr>
+        <w:t>Speciment</w:t>
+      </w:r>
+      <w:proofErr w:type="spellEnd"/>
+      <w:r>
+        <w:rPr>
+          <w:rFonts w:eastAsia="Times New Roman" w:cstheme="minorHAnsi"/>
+          <w:b/>
+          <w:bCs/>
+          <w:color w:val="000000"/>
+          <w:lang w:val="en-GB" w:eastAsia="en-GB"/>
+        </w:rPr>
+        <w:t xml:space="preserve"> Great Vibes + </w:t>
+      </w:r>
+      <w:proofErr w:type="spellStart"/>
+      <w:r>
+        <w:rPr>
+          <w:rFonts w:eastAsia="Times New Roman" w:cstheme="minorHAnsi"/>
+          <w:b/>
+          <w:bCs/>
+          <w:color w:val="000000"/>
+          <w:lang w:val="en-GB" w:eastAsia="en-GB"/>
+        </w:rPr>
+        <w:t>Raleway</w:t>
+      </w:r>
+      <w:proofErr w:type="spellEnd"/>
       <w:r>
         <w:rPr>
           <w:rFonts w:eastAsia="Times New Roman" w:cstheme="minorHAnsi"/>
@@ -2793,12 +3010,21 @@
         </w:rPr>
         <w:t>Use </w:t>
       </w:r>
+      <w:proofErr w:type="spellStart"/>
       <w:r>
         <w:rPr>
           <w:rStyle w:val="CodeChar"/>
           <w:lang w:val="en-GB" w:eastAsia="en-GB"/>
         </w:rPr>
-        <w:t>Raleway,</w:t>
+        <w:t>Raleway</w:t>
+      </w:r>
+      <w:proofErr w:type="spellEnd"/>
+      <w:r>
+        <w:rPr>
+          <w:rStyle w:val="CodeChar"/>
+          <w:lang w:val="en-GB" w:eastAsia="en-GB"/>
+        </w:rPr>
+        <w:t>,</w:t>
       </w:r>
       <w:r>
         <w:rPr>
@@ -3171,8 +3397,20 @@
           <w:color w:val="000000"/>
           <w:lang w:val="en-GB" w:eastAsia="en-GB"/>
         </w:rPr>
-        <w:t>Contrasting Colors</w:t>
-      </w:r>
+        <w:t xml:space="preserve">Contrasting </w:t>
+      </w:r>
+      <w:proofErr w:type="spellStart"/>
+      <w:r>
+        <w:rPr>
+          <w:rFonts w:eastAsia="Times New Roman" w:cstheme="minorHAnsi"/>
+          <w:b/>
+          <w:bCs/>
+          <w:color w:val="000000"/>
+          <w:lang w:val="en-GB" w:eastAsia="en-GB"/>
+        </w:rPr>
+        <w:t>Colors</w:t>
+      </w:r>
+      <w:proofErr w:type="spellEnd"/>
       <w:r>
         <w:rPr>
           <w:rFonts w:eastAsia="Times New Roman" w:cstheme="minorHAnsi"/>
@@ -3250,21 +3488,40 @@
         </w:rPr>
         <w:t>Make the background with </w:t>
       </w:r>
+      <w:proofErr w:type="spellStart"/>
       <w:r>
         <w:rPr>
           <w:rStyle w:val="CodeChar"/>
           <w:lang w:val="en-GB" w:eastAsia="en-GB"/>
         </w:rPr>
-        <w:t>rgb(51, 102, 153)</w:t>
-      </w:r>
-      <w:r>
-        <w:rPr>
-          <w:rFonts w:eastAsia="Times New Roman" w:cstheme="minorHAnsi"/>
-          <w:color w:val="000000"/>
-          <w:lang w:val="en-GB" w:eastAsia="en-GB"/>
-        </w:rPr>
-        <w:t> color</w:t>
-      </w:r>
+        <w:t>rgb</w:t>
+      </w:r>
+      <w:proofErr w:type="spellEnd"/>
+      <w:r>
+        <w:rPr>
+          <w:rStyle w:val="CodeChar"/>
+          <w:lang w:val="en-GB" w:eastAsia="en-GB"/>
+        </w:rPr>
+        <w:t>(51, 102, 153)</w:t>
+      </w:r>
+      <w:r>
+        <w:rPr>
+          <w:rFonts w:eastAsia="Times New Roman" w:cstheme="minorHAnsi"/>
+          <w:color w:val="000000"/>
+          <w:lang w:val="en-GB" w:eastAsia="en-GB"/>
+        </w:rPr>
+        <w:t> </w:t>
+      </w:r>
+      <w:proofErr w:type="spellStart"/>
+      <w:r>
+        <w:rPr>
+          <w:rFonts w:eastAsia="Times New Roman" w:cstheme="minorHAnsi"/>
+          <w:color w:val="000000"/>
+          <w:lang w:val="en-GB" w:eastAsia="en-GB"/>
+        </w:rPr>
+        <w:t>color</w:t>
+      </w:r>
+      <w:proofErr w:type="spellEnd"/>
     </w:p>
     <w:p>
       <w:pPr>
@@ -3748,6 +4005,7 @@
         </w:rPr>
         <w:t> (&lt;</w:t>
       </w:r>
+      <w:proofErr w:type="spellStart"/>
       <w:r>
         <w:rPr>
           <w:rStyle w:val="CodeChar"/>
@@ -3755,6 +4013,7 @@
         </w:rPr>
         <w:t>i</w:t>
       </w:r>
+      <w:proofErr w:type="spellEnd"/>
       <w:r>
         <w:rPr>
           <w:rFonts w:eastAsia="Times New Roman" w:cstheme="minorHAnsi"/>
@@ -3935,6 +4194,7 @@
         </w:rPr>
         <w:t>Use </w:t>
       </w:r>
+      <w:proofErr w:type="spellStart"/>
       <w:r>
         <w:rPr>
           <w:rFonts w:eastAsia="Times New Roman" w:cstheme="minorHAnsi"/>
@@ -3945,6 +4205,7 @@
         </w:rPr>
         <w:t>FontAwesome</w:t>
       </w:r>
+      <w:proofErr w:type="spellEnd"/>
       <w:r>
         <w:rPr>
           <w:rFonts w:eastAsia="Times New Roman" w:cstheme="minorHAnsi"/>
@@ -4051,7 +4312,7 @@
                       <a:tailEnd type="none" w="med" len="med"/>
                       <a:extLst>
                         <a:ext uri="{C807C97D-BFC1-408E-A445-0C87EB9F89A2}">
-                          <ask:lineSketchStyleProps xmlns="" xmlns:cx2="http://schemas.microsoft.com/office/drawing/2015/10/21/chartex" xmlns:cx3="http://schemas.microsoft.com/office/drawing/2016/5/9/chartex" xmlns:cx4="http://schemas.microsoft.com/office/drawing/2016/5/10/chartex" xmlns:cx5="http://schemas.microsoft.com/office/drawing/2016/5/11/chartex" xmlns:cx6="http://schemas.microsoft.com/office/drawing/2016/5/12/chartex" xmlns:cx7="http://schemas.microsoft.com/office/drawing/2016/5/13/chartex" xmlns:cx8="http://schemas.microsoft.com/office/drawing/2016/5/14/chartex" xmlns:aink="http://schemas.microsoft.com/office/drawing/2016/ink" xmlns:am3d="http://schemas.microsoft.com/office/drawing/2017/model3d" xmlns:o="urn:schemas-microsoft-com:office:office" xmlns:v="urn:schemas-microsoft-com:vml" xmlns:w10="urn:schemas-microsoft-com:office:word" xmlns:w="http://schemas.openxmlformats.org/wordprocessingml/2006/main" xmlns:w16cex="http://schemas.microsoft.com/office/word/2018/wordml/cex" xmlns:w16cid="http://schemas.microsoft.com/office/word/2016/wordml/cid" xmlns:w16="http://schemas.microsoft.com/office/word/2018/wordml" xmlns:ask="http://schemas.microsoft.com/office/drawing/2018/sketchyshapes" sd="0">
+                          <ask:lineSketchStyleProps xmlns:ask="http://schemas.microsoft.com/office/drawing/2018/sketchyshapes" xmlns:w16="http://schemas.microsoft.com/office/word/2018/wordml" xmlns:w16cid="http://schemas.microsoft.com/office/word/2016/wordml/cid" xmlns:w16cex="http://schemas.microsoft.com/office/word/2018/wordml/cex" xmlns:w="http://schemas.openxmlformats.org/wordprocessingml/2006/main" xmlns:w10="urn:schemas-microsoft-com:office:word" xmlns:v="urn:schemas-microsoft-com:vml" xmlns:o="urn:schemas-microsoft-com:office:office" xmlns:am3d="http://schemas.microsoft.com/office/drawing/2017/model3d" xmlns:aink="http://schemas.microsoft.com/office/drawing/2016/ink" xmlns:cx8="http://schemas.microsoft.com/office/drawing/2016/5/14/chartex" xmlns:cx7="http://schemas.microsoft.com/office/drawing/2016/5/13/chartex" xmlns:cx6="http://schemas.microsoft.com/office/drawing/2016/5/12/chartex" xmlns:cx5="http://schemas.microsoft.com/office/drawing/2016/5/11/chartex" xmlns:cx4="http://schemas.microsoft.com/office/drawing/2016/5/10/chartex" xmlns:cx3="http://schemas.microsoft.com/office/drawing/2016/5/9/chartex" xmlns:cx2="http://schemas.microsoft.com/office/drawing/2015/10/21/chartex" xmlns="" sd="0">
                             <a:custGeom>
                               <a:avLst/>
                               <a:gdLst/>
@@ -4332,6 +4593,7 @@
         </w:rPr>
         <w:t> (</w:t>
       </w:r>
+      <w:proofErr w:type="spellStart"/>
       <w:r>
         <w:rPr>
           <w:rStyle w:val="CodeChar"/>
@@ -4339,6 +4601,7 @@
         </w:rPr>
         <w:t>i</w:t>
       </w:r>
+      <w:proofErr w:type="spellEnd"/>
       <w:r>
         <w:rPr>
           <w:rFonts w:eastAsia="Times New Roman" w:cstheme="minorHAnsi"/>
@@ -4409,6 +4672,7 @@
         </w:rPr>
         <w:t>Use </w:t>
       </w:r>
+      <w:proofErr w:type="spellStart"/>
       <w:r>
         <w:rPr>
           <w:rFonts w:eastAsia="Times New Roman" w:cstheme="minorHAnsi"/>
@@ -4417,6 +4681,7 @@
         </w:rPr>
         <w:t>FontAwesome</w:t>
       </w:r>
+      <w:proofErr w:type="spellEnd"/>
       <w:r>
         <w:rPr>
           <w:rFonts w:eastAsia="Times New Roman" w:cstheme="minorHAnsi"/>
@@ -4991,6 +5256,7 @@
         </w:rPr>
         <w:t>Use </w:t>
       </w:r>
+      <w:proofErr w:type="spellStart"/>
       <w:r>
         <w:rPr>
           <w:rStyle w:val="CodeChar"/>
@@ -4998,6 +5264,7 @@
         </w:rPr>
         <w:t>blockquote</w:t>
       </w:r>
+      <w:proofErr w:type="spellEnd"/>
       <w:r>
         <w:rPr>
           <w:rFonts w:eastAsia="Times New Roman" w:cstheme="minorHAnsi"/>
@@ -5028,21 +5295,40 @@
         </w:rPr>
         <w:t>Style its left border with </w:t>
       </w:r>
+      <w:proofErr w:type="spellStart"/>
       <w:r>
         <w:rPr>
           <w:rStyle w:val="CodeChar"/>
           <w:lang w:val="en-GB" w:eastAsia="en-GB"/>
         </w:rPr>
-        <w:t>rgb(221,221,221)</w:t>
-      </w:r>
-      <w:r>
-        <w:rPr>
-          <w:rFonts w:eastAsia="Times New Roman" w:cstheme="minorHAnsi"/>
-          <w:color w:val="000000"/>
-          <w:lang w:val="en-GB" w:eastAsia="en-GB"/>
-        </w:rPr>
-        <w:t> color</w:t>
-      </w:r>
+        <w:t>rgb</w:t>
+      </w:r>
+      <w:proofErr w:type="spellEnd"/>
+      <w:r>
+        <w:rPr>
+          <w:rStyle w:val="CodeChar"/>
+          <w:lang w:val="en-GB" w:eastAsia="en-GB"/>
+        </w:rPr>
+        <w:t>(221,221,221)</w:t>
+      </w:r>
+      <w:r>
+        <w:rPr>
+          <w:rFonts w:eastAsia="Times New Roman" w:cstheme="minorHAnsi"/>
+          <w:color w:val="000000"/>
+          <w:lang w:val="en-GB" w:eastAsia="en-GB"/>
+        </w:rPr>
+        <w:t> </w:t>
+      </w:r>
+      <w:proofErr w:type="spellStart"/>
+      <w:r>
+        <w:rPr>
+          <w:rFonts w:eastAsia="Times New Roman" w:cstheme="minorHAnsi"/>
+          <w:color w:val="000000"/>
+          <w:lang w:val="en-GB" w:eastAsia="en-GB"/>
+        </w:rPr>
+        <w:t>color</w:t>
+      </w:r>
+      <w:proofErr w:type="spellEnd"/>
     </w:p>
     <w:p>
       <w:pPr>
@@ -5115,7 +5401,15 @@
         <w:pStyle w:val="Heading2"/>
       </w:pPr>
       <w:r>
-        <w:t>Font Speciment PT Sans</w:t>
+        <w:t xml:space="preserve">Font </w:t>
+      </w:r>
+      <w:proofErr w:type="spellStart"/>
+      <w:r>
+        <w:t>Speciment</w:t>
+      </w:r>
+      <w:proofErr w:type="spellEnd"/>
+      <w:r>
+        <w:t xml:space="preserve"> PT Sans</w:t>
       </w:r>
     </w:p>
     <w:p>
@@ -5175,7 +5469,7 @@
                       <a:tailEnd type="none" w="med" len="med"/>
                       <a:extLst>
                         <a:ext uri="{C807C97D-BFC1-408E-A445-0C87EB9F89A2}">
-                          <ask:lineSketchStyleProps xmlns="" xmlns:cx2="http://schemas.microsoft.com/office/drawing/2015/10/21/chartex" xmlns:cx3="http://schemas.microsoft.com/office/drawing/2016/5/9/chartex" xmlns:cx4="http://schemas.microsoft.com/office/drawing/2016/5/10/chartex" xmlns:cx5="http://schemas.microsoft.com/office/drawing/2016/5/11/chartex" xmlns:cx6="http://schemas.microsoft.com/office/drawing/2016/5/12/chartex" xmlns:cx7="http://schemas.microsoft.com/office/drawing/2016/5/13/chartex" xmlns:cx8="http://schemas.microsoft.com/office/drawing/2016/5/14/chartex" xmlns:aink="http://schemas.microsoft.com/office/drawing/2016/ink" xmlns:am3d="http://schemas.microsoft.com/office/drawing/2017/model3d" xmlns:o="urn:schemas-microsoft-com:office:office" xmlns:v="urn:schemas-microsoft-com:vml" xmlns:w10="urn:schemas-microsoft-com:office:word" xmlns:w="http://schemas.openxmlformats.org/wordprocessingml/2006/main" xmlns:w16cex="http://schemas.microsoft.com/office/word/2018/wordml/cex" xmlns:w16cid="http://schemas.microsoft.com/office/word/2016/wordml/cid" xmlns:w16="http://schemas.microsoft.com/office/word/2018/wordml" xmlns:ask="http://schemas.microsoft.com/office/drawing/2018/sketchyshapes" sd="0">
+                          <ask:lineSketchStyleProps xmlns:ask="http://schemas.microsoft.com/office/drawing/2018/sketchyshapes" xmlns:w16="http://schemas.microsoft.com/office/word/2018/wordml" xmlns:w16cid="http://schemas.microsoft.com/office/word/2016/wordml/cid" xmlns:w16cex="http://schemas.microsoft.com/office/word/2018/wordml/cex" xmlns:w="http://schemas.openxmlformats.org/wordprocessingml/2006/main" xmlns:w10="urn:schemas-microsoft-com:office:word" xmlns:v="urn:schemas-microsoft-com:vml" xmlns:o="urn:schemas-microsoft-com:office:office" xmlns:am3d="http://schemas.microsoft.com/office/drawing/2017/model3d" xmlns:aink="http://schemas.microsoft.com/office/drawing/2016/ink" xmlns:cx8="http://schemas.microsoft.com/office/drawing/2016/5/14/chartex" xmlns:cx7="http://schemas.microsoft.com/office/drawing/2016/5/13/chartex" xmlns:cx6="http://schemas.microsoft.com/office/drawing/2016/5/12/chartex" xmlns:cx5="http://schemas.microsoft.com/office/drawing/2016/5/11/chartex" xmlns:cx4="http://schemas.microsoft.com/office/drawing/2016/5/10/chartex" xmlns:cx3="http://schemas.microsoft.com/office/drawing/2016/5/9/chartex" xmlns:cx2="http://schemas.microsoft.com/office/drawing/2015/10/21/chartex" xmlns="" sd="0">
                             <a:custGeom>
                               <a:avLst/>
                               <a:gdLst/>
@@ -5370,6 +5664,7 @@
         </w:rPr>
         <w:t>Use </w:t>
       </w:r>
+      <w:proofErr w:type="spellStart"/>
       <w:r>
         <w:rPr>
           <w:rStyle w:val="CodeChar"/>
@@ -5377,6 +5672,7 @@
         </w:rPr>
         <w:t>ul</w:t>
       </w:r>
+      <w:proofErr w:type="spellEnd"/>
       <w:r>
         <w:rPr>
           <w:rFonts w:eastAsia="Times New Roman" w:cstheme="minorHAnsi"/>
@@ -5385,6 +5681,7 @@
         </w:rPr>
         <w:t> and </w:t>
       </w:r>
+      <w:proofErr w:type="spellStart"/>
       <w:r>
         <w:rPr>
           <w:rStyle w:val="CodeChar"/>
@@ -5392,6 +5689,7 @@
         </w:rPr>
         <w:t>ol</w:t>
       </w:r>
+      <w:proofErr w:type="spellEnd"/>
       <w:r>
         <w:rPr>
           <w:rFonts w:eastAsia="Times New Roman" w:cstheme="minorHAnsi"/>
@@ -5646,7 +5944,7 @@
             </wp:anchor>
           </w:drawing>
         </mc:Choice>
-        <mc:Fallback xmlns:cx2="http://schemas.microsoft.com/office/drawing/2015/10/21/chartex" xmlns:cx3="http://schemas.microsoft.com/office/drawing/2016/5/9/chartex" xmlns:cx4="http://schemas.microsoft.com/office/drawing/2016/5/10/chartex" xmlns:cx5="http://schemas.microsoft.com/office/drawing/2016/5/11/chartex" xmlns:cx6="http://schemas.microsoft.com/office/drawing/2016/5/12/chartex" xmlns:cx7="http://schemas.microsoft.com/office/drawing/2016/5/13/chartex" xmlns:cx8="http://schemas.microsoft.com/office/drawing/2016/5/14/chartex" xmlns:aink="http://schemas.microsoft.com/office/drawing/2016/ink" xmlns:am3d="http://schemas.microsoft.com/office/drawing/2017/model3d" xmlns:w16cex="http://schemas.microsoft.com/office/word/2018/wordml/cex" xmlns:w16cid="http://schemas.microsoft.com/office/word/2016/wordml/cid" xmlns:w16="http://schemas.microsoft.com/office/word/2018/wordml">
+        <mc:Fallback xmlns:w16="http://schemas.microsoft.com/office/word/2018/wordml" xmlns:w16cid="http://schemas.microsoft.com/office/word/2016/wordml/cid" xmlns:w16cex="http://schemas.microsoft.com/office/word/2018/wordml/cex" xmlns:am3d="http://schemas.microsoft.com/office/drawing/2017/model3d" xmlns:aink="http://schemas.microsoft.com/office/drawing/2016/ink" xmlns:cx8="http://schemas.microsoft.com/office/drawing/2016/5/14/chartex" xmlns:cx7="http://schemas.microsoft.com/office/drawing/2016/5/13/chartex" xmlns:cx6="http://schemas.microsoft.com/office/drawing/2016/5/12/chartex" xmlns:cx5="http://schemas.microsoft.com/office/drawing/2016/5/11/chartex" xmlns:cx4="http://schemas.microsoft.com/office/drawing/2016/5/10/chartex" xmlns:cx3="http://schemas.microsoft.com/office/drawing/2016/5/9/chartex" xmlns:cx2="http://schemas.microsoft.com/office/drawing/2015/10/21/chartex">
           <w:pict>
             <v:shapetype w14:anchorId="41B1E642" id="_x0000_t202" coordsize="21600,21600" o:spt="202" path="m,l,21600r21600,l21600,xe">
               <v:stroke joinstyle="miter"/>
@@ -5740,12 +6038,21 @@
                             </w:rPr>
                             <w:t xml:space="preserve">© </w:t>
                           </w:r>
+                          <w:proofErr w:type="spellStart"/>
                           <w:r>
                             <w:rPr>
                               <w:sz w:val="17"/>
                               <w:szCs w:val="17"/>
                             </w:rPr>
-                            <w:t xml:space="preserve">SoftUni – </w:t>
+                            <w:t>SoftUni</w:t>
+                          </w:r>
+                          <w:proofErr w:type="spellEnd"/>
+                          <w:r>
+                            <w:rPr>
+                              <w:sz w:val="17"/>
+                              <w:szCs w:val="17"/>
+                            </w:rPr>
+                            <w:t xml:space="preserve"> – </w:t>
                           </w:r>
                           <w:hyperlink r:id="rId1" w:history="1">
                             <w:r>
@@ -5821,6 +6128,7 @@
                             </w:rPr>
                             <w:t xml:space="preserve">or use </w:t>
                           </w:r>
+                          <w:proofErr w:type="gramStart"/>
                           <w:r>
                             <w:rPr>
                               <w:sz w:val="17"/>
@@ -5842,6 +6150,7 @@
                             </w:rPr>
                             <w:t>permitted</w:t>
                           </w:r>
+                          <w:proofErr w:type="gramEnd"/>
                           <w:r>
                             <w:rPr>
                               <w:sz w:val="17"/>
@@ -6079,7 +6388,7 @@
                                               <a14:useLocalDpi xmlns:a14="http://schemas.microsoft.com/office/drawing/2010/main" val="0"/>
                                             </a:ext>
                                             <a:ext uri="{837473B0-CC2E-450A-ABE3-18F120FF3D39}">
-                                              <a1611:picAttrSrcUrl xmlns="" xmlns:cx2="http://schemas.microsoft.com/office/drawing/2015/10/21/chartex" xmlns:cx3="http://schemas.microsoft.com/office/drawing/2016/5/9/chartex" xmlns:cx4="http://schemas.microsoft.com/office/drawing/2016/5/10/chartex" xmlns:cx5="http://schemas.microsoft.com/office/drawing/2016/5/11/chartex" xmlns:cx6="http://schemas.microsoft.com/office/drawing/2016/5/12/chartex" xmlns:cx7="http://schemas.microsoft.com/office/drawing/2016/5/13/chartex" xmlns:cx8="http://schemas.microsoft.com/office/drawing/2016/5/14/chartex" xmlns:aink="http://schemas.microsoft.com/office/drawing/2016/ink" xmlns:am3d="http://schemas.microsoft.com/office/drawing/2017/model3d" xmlns:o="urn:schemas-microsoft-com:office:office" xmlns:v="urn:schemas-microsoft-com:vml" xmlns:w10="urn:schemas-microsoft-com:office:word" xmlns:w="http://schemas.openxmlformats.org/wordprocessingml/2006/main" xmlns:w16cex="http://schemas.microsoft.com/office/word/2018/wordml/cex" xmlns:w16cid="http://schemas.microsoft.com/office/word/2016/wordml/cid" xmlns:w16="http://schemas.microsoft.com/office/word/2018/wordml" xmlns:a1611="http://schemas.microsoft.com/office/drawing/2016/11/main" r:id="rId9"/>
+                                              <a1611:picAttrSrcUrl xmlns:a1611="http://schemas.microsoft.com/office/drawing/2016/11/main" xmlns:w16="http://schemas.microsoft.com/office/word/2018/wordml" xmlns:w16cid="http://schemas.microsoft.com/office/word/2016/wordml/cid" xmlns:w16cex="http://schemas.microsoft.com/office/word/2018/wordml/cex" xmlns:w="http://schemas.openxmlformats.org/wordprocessingml/2006/main" xmlns:w10="urn:schemas-microsoft-com:office:word" xmlns:v="urn:schemas-microsoft-com:vml" xmlns:o="urn:schemas-microsoft-com:office:office" xmlns:am3d="http://schemas.microsoft.com/office/drawing/2017/model3d" xmlns:aink="http://schemas.microsoft.com/office/drawing/2016/ink" xmlns:cx8="http://schemas.microsoft.com/office/drawing/2016/5/14/chartex" xmlns:cx7="http://schemas.microsoft.com/office/drawing/2016/5/13/chartex" xmlns:cx6="http://schemas.microsoft.com/office/drawing/2016/5/12/chartex" xmlns:cx5="http://schemas.microsoft.com/office/drawing/2016/5/11/chartex" xmlns:cx4="http://schemas.microsoft.com/office/drawing/2016/5/10/chartex" xmlns:cx3="http://schemas.microsoft.com/office/drawing/2016/5/9/chartex" xmlns:cx2="http://schemas.microsoft.com/office/drawing/2015/10/21/chartex" xmlns="" r:id="rId9"/>
                                             </a:ext>
                                           </a:extLst>
                                         </a:blip>
@@ -6419,7 +6728,7 @@
             </wp:anchor>
           </w:drawing>
         </mc:Choice>
-        <mc:Fallback xmlns:cx2="http://schemas.microsoft.com/office/drawing/2015/10/21/chartex" xmlns:cx3="http://schemas.microsoft.com/office/drawing/2016/5/9/chartex" xmlns:cx4="http://schemas.microsoft.com/office/drawing/2016/5/10/chartex" xmlns:cx5="http://schemas.microsoft.com/office/drawing/2016/5/11/chartex" xmlns:cx6="http://schemas.microsoft.com/office/drawing/2016/5/12/chartex" xmlns:cx7="http://schemas.microsoft.com/office/drawing/2016/5/13/chartex" xmlns:cx8="http://schemas.microsoft.com/office/drawing/2016/5/14/chartex" xmlns:aink="http://schemas.microsoft.com/office/drawing/2016/ink" xmlns:am3d="http://schemas.microsoft.com/office/drawing/2017/model3d" xmlns:w16cex="http://schemas.microsoft.com/office/word/2018/wordml/cex" xmlns:w16cid="http://schemas.microsoft.com/office/word/2016/wordml/cid" xmlns:w16="http://schemas.microsoft.com/office/word/2018/wordml">
+        <mc:Fallback xmlns:w16="http://schemas.microsoft.com/office/word/2018/wordml" xmlns:w16cid="http://schemas.microsoft.com/office/word/2016/wordml/cid" xmlns:w16cex="http://schemas.microsoft.com/office/word/2018/wordml/cex" xmlns:am3d="http://schemas.microsoft.com/office/drawing/2017/model3d" xmlns:aink="http://schemas.microsoft.com/office/drawing/2016/ink" xmlns:cx8="http://schemas.microsoft.com/office/drawing/2016/5/14/chartex" xmlns:cx7="http://schemas.microsoft.com/office/drawing/2016/5/13/chartex" xmlns:cx6="http://schemas.microsoft.com/office/drawing/2016/5/12/chartex" xmlns:cx5="http://schemas.microsoft.com/office/drawing/2016/5/11/chartex" xmlns:cx4="http://schemas.microsoft.com/office/drawing/2016/5/10/chartex" xmlns:cx3="http://schemas.microsoft.com/office/drawing/2016/5/9/chartex" xmlns:cx2="http://schemas.microsoft.com/office/drawing/2015/10/21/chartex">
           <w:pict>
             <v:shape w14:anchorId="2074F399" id="Text Box 16" o:spid="_x0000_s1027" type="#_x0000_t202" style="position:absolute;margin-left:109pt;margin-top:7pt;width:411.4pt;height:40.45pt;z-index:251657216;visibility:visible;mso-wrap-style:square;mso-width-percent:0;mso-height-percent:0;mso-wrap-distance-left:9pt;mso-wrap-distance-top:0;mso-wrap-distance-right:9pt;mso-wrap-distance-bottom:0;mso-position-horizontal:absolute;mso-position-horizontal-relative:text;mso-position-vertical:absolute;mso-position-vertical-relative:text;mso-width-percent:0;mso-height-percent:0;mso-width-relative:page;mso-height-relative:page;v-text-anchor:top" o:gfxdata="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" filled="f" stroked="f">
               <v:textbox inset=".5mm,1.2mm,.5mm,.5mm">
@@ -7126,7 +7435,7 @@
           <wp:effectExtent l="0" t="0" r="0" b="5715"/>
           <wp:wrapSquare wrapText="bothSides"/>
           <wp:docPr id="1" name="Picture 1">
-            <a:hlinkClick xmlns:a="http://schemas.openxmlformats.org/drawingml/2006/main" r:id="rId20"/>
+            <a:hlinkClick xmlns:a="http://schemas.openxmlformats.org/drawingml/2006/main" r:id="rId1"/>
           </wp:docPr>
           <wp:cNvGraphicFramePr>
             <a:graphicFrameLocks xmlns:a="http://schemas.openxmlformats.org/drawingml/2006/main" noChangeAspect="1"/>
@@ -7247,7 +7556,7 @@
             </wp:anchor>
           </w:drawing>
         </mc:Choice>
-        <mc:Fallback xmlns:cx2="http://schemas.microsoft.com/office/drawing/2015/10/21/chartex" xmlns:cx3="http://schemas.microsoft.com/office/drawing/2016/5/9/chartex" xmlns:cx4="http://schemas.microsoft.com/office/drawing/2016/5/10/chartex" xmlns:cx5="http://schemas.microsoft.com/office/drawing/2016/5/11/chartex" xmlns:cx6="http://schemas.microsoft.com/office/drawing/2016/5/12/chartex" xmlns:cx7="http://schemas.microsoft.com/office/drawing/2016/5/13/chartex" xmlns:cx8="http://schemas.microsoft.com/office/drawing/2016/5/14/chartex" xmlns:aink="http://schemas.microsoft.com/office/drawing/2016/ink" xmlns:am3d="http://schemas.microsoft.com/office/drawing/2017/model3d" xmlns:w16cex="http://schemas.microsoft.com/office/word/2018/wordml/cex" xmlns:w16cid="http://schemas.microsoft.com/office/word/2016/wordml/cid" xmlns:w16="http://schemas.microsoft.com/office/word/2018/wordml">
+        <mc:Fallback xmlns:w16="http://schemas.microsoft.com/office/word/2018/wordml" xmlns:w16cid="http://schemas.microsoft.com/office/word/2016/wordml/cid" xmlns:w16cex="http://schemas.microsoft.com/office/word/2018/wordml/cex" xmlns:am3d="http://schemas.microsoft.com/office/drawing/2017/model3d" xmlns:aink="http://schemas.microsoft.com/office/drawing/2016/ink" xmlns:cx8="http://schemas.microsoft.com/office/drawing/2016/5/14/chartex" xmlns:cx7="http://schemas.microsoft.com/office/drawing/2016/5/13/chartex" xmlns:cx6="http://schemas.microsoft.com/office/drawing/2016/5/12/chartex" xmlns:cx5="http://schemas.microsoft.com/office/drawing/2016/5/11/chartex" xmlns:cx4="http://schemas.microsoft.com/office/drawing/2016/5/10/chartex" xmlns:cx3="http://schemas.microsoft.com/office/drawing/2016/5/9/chartex" xmlns:cx2="http://schemas.microsoft.com/office/drawing/2015/10/21/chartex">
           <w:pict>
             <v:line w14:anchorId="60BE7D18" id="Straight Connector 19" o:spid="_x0000_s1026" style="position:absolute;flip:y;z-index:251622400;visibility:visible;mso-wrap-style:square;mso-width-percent:0;mso-height-percent:0;mso-wrap-distance-left:9pt;mso-wrap-distance-top:0;mso-wrap-distance-right:9pt;mso-wrap-distance-bottom:0;mso-position-horizontal:absolute;mso-position-horizontal-relative:text;mso-position-vertical:absolute;mso-position-vertical-relative:text;mso-width-percent:0;mso-height-percent:0;mso-width-relative:page;mso-height-relative:page" from="-.1pt,5.2pt" to="520.7pt,5.2pt" o:gfxdata="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" strokecolor="#974706 [1609]" strokeweight="1pt">
               <v:stroke endcap="round"/>
@@ -10314,7 +10623,7 @@
 </file>
 
 <file path=customXml/itemProps1.xml><?xml version="1.0" encoding="utf-8"?>
-<ds:datastoreItem xmlns:ds="http://schemas.openxmlformats.org/officeDocument/2006/customXml" ds:itemID="{5BA7A54F-25D3-41F7-85CF-E80614978839}">
+<ds:datastoreItem xmlns:ds="http://schemas.openxmlformats.org/officeDocument/2006/customXml" ds:itemID="{62B4172A-6E08-4A00-846F-118B002C9D65}">
   <ds:schemaRefs>
     <ds:schemaRef ds:uri="http://schemas.openxmlformats.org/officeDocument/2006/bibliography"/>
   </ds:schemaRefs>

</xml_diff>